<commit_message>
Drobne zmiany przed właściwymi
</commit_message>
<xml_diff>
--- a/Praca_inżynierska.docx
+++ b/Praca_inżynierska.docx
@@ -1929,107 +1929,93 @@
     <w:p>
       <w:pPr>
         <w:pStyle w:val="Stylakapitu"/>
-        <w:rPr/>
-      </w:pPr>
-      <w:r>
-        <w:rPr/>
-        <w:t>Aby problem nadawał się do rozwiązania za pomocą algorytmów genetycznych, musi on spełniać klika warunków.</w:t>
-      </w:r>
-    </w:p>
-    <w:p>
-      <w:pPr>
-        <w:pStyle w:val="Stylakapitu"/>
-        <w:rPr/>
-      </w:pPr>
-      <w:r>
-        <w:rPr/>
-        <w:t>Dane stanowiące rozwiązanie muszą dać się zapisać w postaci ciągu wartości – czyli w chromosomach osobników.</w:t>
-      </w:r>
-    </w:p>
-    <w:p>
-      <w:pPr>
-        <w:pStyle w:val="Stylakapitu"/>
-        <w:rPr/>
-      </w:pPr>
-      <w:r>
-        <w:rPr/>
-        <w:t xml:space="preserve">Musi istnieć możliwość oceny rozwiązań – służy do tego funkcja celu. </w:t>
-      </w:r>
-      <w:r>
-        <w:rPr/>
-        <w:t xml:space="preserve">W przypadku problemów takich jak optymalizacja, jej rolę pełni funkcja, której rozwiązania szukamy. Niestety nie każdy problem jest opisany funkcja matematyczną. Na dodatek </w:t>
-      </w:r>
-      <w:r>
-        <w:rPr>
-          <w:rFonts w:eastAsia="Calibri" w:cs="" w:cstheme="minorBidi" w:eastAsiaTheme="minorHAnsi"/>
-          <w:color w:val="auto"/>
-          <w:kern w:val="0"/>
-          <w:sz w:val="28"/>
-          <w:szCs w:val="28"/>
-          <w:lang w:val="pl-PL" w:eastAsia="en-US" w:bidi="ar-SA"/>
-        </w:rPr>
-        <w:t xml:space="preserve">aby sformułować funkcję celu musi być znana zależność pomiędzy wartościami genów osobnika  a jego wartością – nie dla każdego problemu jest ona oczywista. </w:t>
-      </w:r>
-      <w:r>
-        <w:rPr>
-          <w:rFonts w:eastAsia="Calibri" w:cs="" w:cstheme="minorBidi" w:eastAsiaTheme="minorHAnsi"/>
-          <w:color w:val="auto"/>
-          <w:kern w:val="0"/>
-          <w:sz w:val="28"/>
-          <w:szCs w:val="28"/>
-          <w:lang w:val="pl-PL" w:eastAsia="en-US" w:bidi="ar-SA"/>
-        </w:rPr>
-        <w:t xml:space="preserve">[A określanie wartości na innej podstawie?] Nadal musi istnieć ścisły związek z </w:t>
-      </w:r>
-      <w:r>
-        <w:rPr>
-          <w:rFonts w:eastAsia="Calibri" w:cs="" w:cstheme="minorBidi" w:eastAsiaTheme="minorHAnsi"/>
-          <w:color w:val="auto"/>
-          <w:kern w:val="0"/>
-          <w:sz w:val="28"/>
-          <w:szCs w:val="28"/>
-          <w:lang w:val="pl-PL" w:eastAsia="en-US" w:bidi="ar-SA"/>
-        </w:rPr>
-        <w:t>daną kombinacją[?] wartości.[?]</w:t>
-      </w:r>
-    </w:p>
-    <w:p>
-      <w:pPr>
-        <w:pStyle w:val="Stylakapitu"/>
-        <w:rPr/>
-      </w:pPr>
-      <w:r>
-        <w:rPr>
-          <w:rFonts w:eastAsia="Calibri" w:cs="" w:cstheme="minorBidi" w:eastAsiaTheme="minorHAnsi"/>
-          <w:color w:val="auto"/>
-          <w:kern w:val="0"/>
-          <w:sz w:val="28"/>
-          <w:szCs w:val="28"/>
-          <w:lang w:val="pl-PL" w:eastAsia="en-US" w:bidi="ar-SA"/>
-        </w:rPr>
-        <w:t>K</w:t>
-      </w:r>
-      <w:r>
-        <w:rPr>
-          <w:rFonts w:eastAsia="Calibri" w:cs="" w:cstheme="minorBidi" w:eastAsiaTheme="minorHAnsi"/>
-          <w:color w:val="auto"/>
-          <w:kern w:val="0"/>
-          <w:sz w:val="28"/>
-          <w:szCs w:val="28"/>
-          <w:lang w:val="pl-PL" w:eastAsia="en-US" w:bidi="ar-SA"/>
-        </w:rPr>
-        <w:t xml:space="preserve">olejnym warunkiem jest swoista „statyczność” problemu, tj. niezmienność danych i warunków, na podstawie których formułowane jest rozwiązanie. Np. w przypadku problemu komiwojażera graf, dla którego algorytm poszukuje rozwiązania, pozostaje niezmienny. Przykładem problemu nienadającego się pod tym względem do rozwiązania jest rozpoznawanie pisma odręcznego. </w:t>
-      </w:r>
-      <w:r>
-        <w:rPr>
-          <w:rFonts w:eastAsia="Calibri" w:cs="" w:cstheme="minorBidi" w:eastAsiaTheme="minorHAnsi"/>
-          <w:color w:val="auto"/>
-          <w:kern w:val="0"/>
-          <w:sz w:val="28"/>
-          <w:szCs w:val="28"/>
-          <w:lang w:val="pl-PL" w:eastAsia="en-US" w:bidi="ar-SA"/>
-        </w:rPr>
-        <w:t>W tym przypadku od metody rozwiązującej oczekuje się zdolności do odczytania treści zapisanych różnymi krojami pisma – jest to poniekąd rozwiązywanie wielu problemów tej samej klasy, a nie poszukiwanie optymalnego rozwiązania dla pojedynczego problemu.</w:t>
+        <w:rPr>
+          <w:rFonts w:ascii="Times New Roman" w:hAnsi="Times New Roman" w:eastAsia="Calibri" w:cs="" w:cstheme="minorBidi" w:eastAsiaTheme="minorHAnsi"/>
+          <w:color w:val="auto"/>
+          <w:kern w:val="0"/>
+          <w:sz w:val="28"/>
+          <w:szCs w:val="28"/>
+          <w:lang w:val="pl-PL" w:eastAsia="en-US" w:bidi="ar-SA"/>
+        </w:rPr>
+      </w:pPr>
+      <w:r>
+        <w:rPr>
+          <w:rFonts w:eastAsia="Calibri" w:cs="" w:cstheme="minorBidi" w:eastAsiaTheme="minorHAnsi"/>
+          <w:color w:val="auto"/>
+          <w:kern w:val="0"/>
+          <w:sz w:val="28"/>
+          <w:szCs w:val="28"/>
+          <w:lang w:val="pl-PL" w:eastAsia="en-US" w:bidi="ar-SA"/>
+        </w:rPr>
+        <w:t>Nawet pobieżna analiza problemów, do rozwiązywania których używane są algorytmy genetyczne, pozwala na wyróżnienie kilku cech wspólnych, które sprzyjają a może nawet są konieczne [by dało się zastosować alg.gen.]</w:t>
+      </w:r>
+    </w:p>
+    <w:p>
+      <w:pPr>
+        <w:pStyle w:val="Stylakapitu"/>
+        <w:rPr/>
+      </w:pPr>
+      <w:r>
+        <w:rPr>
+          <w:rFonts w:eastAsia="Calibri" w:cs="" w:cstheme="minorBidi" w:eastAsiaTheme="minorHAnsi"/>
+          <w:color w:val="auto"/>
+          <w:kern w:val="0"/>
+          <w:sz w:val="28"/>
+          <w:szCs w:val="28"/>
+          <w:lang w:val="pl-PL" w:eastAsia="en-US" w:bidi="ar-SA"/>
+        </w:rPr>
+        <w:t>[o funkcji celu]</w:t>
+      </w:r>
+    </w:p>
+    <w:p>
+      <w:pPr>
+        <w:pStyle w:val="Stylakapitu"/>
+        <w:rPr/>
+      </w:pPr>
+      <w:r>
+        <w:rPr>
+          <w:rFonts w:eastAsia="Calibri" w:cs="" w:cstheme="minorBidi" w:eastAsiaTheme="minorHAnsi"/>
+          <w:color w:val="auto"/>
+          <w:kern w:val="0"/>
+          <w:sz w:val="28"/>
+          <w:szCs w:val="28"/>
+          <w:lang w:val="pl-PL" w:eastAsia="en-US" w:bidi="ar-SA"/>
+        </w:rPr>
+        <w:t>Wiele z nich opisane jest funkcją matematyczną, która może posłużyć za funkcję celu [dla alg.gen.]</w:t>
+      </w:r>
+    </w:p>
+    <w:p>
+      <w:pPr>
+        <w:pStyle w:val="Stylakapitu"/>
+        <w:rPr/>
+      </w:pPr>
+      <w:r>
+        <w:rPr>
+          <w:rFonts w:eastAsia="Calibri" w:cs="" w:cstheme="minorBidi" w:eastAsiaTheme="minorHAnsi"/>
+          <w:color w:val="auto"/>
+          <w:kern w:val="0"/>
+          <w:sz w:val="28"/>
+          <w:szCs w:val="28"/>
+          <w:lang w:val="pl-PL" w:eastAsia="en-US" w:bidi="ar-SA"/>
+        </w:rPr>
+        <w:t>[przykład] zadania optymalizacyjne – poszukiwanie ekstremum wspomnianej funkcji</w:t>
+      </w:r>
+    </w:p>
+    <w:p>
+      <w:pPr>
+        <w:pStyle w:val="Stylakapitu"/>
+        <w:rPr/>
+      </w:pPr>
+      <w:r>
+        <w:rPr>
+          <w:rFonts w:eastAsia="Calibri" w:cs="" w:cstheme="minorBidi" w:eastAsiaTheme="minorHAnsi"/>
+          <w:color w:val="auto"/>
+          <w:kern w:val="0"/>
+          <w:sz w:val="28"/>
+          <w:szCs w:val="28"/>
+          <w:lang w:val="pl-PL" w:eastAsia="en-US" w:bidi="ar-SA"/>
+        </w:rPr>
+        <w:t>[cechy funkcji celu] Pozwala ona na jednoznaczne przyporządkowanie wartości osobnika danej kombinacji jego genów. [Jednoznaczność wynika ze „statyczności” problemu]</w:t>
       </w:r>
     </w:p>
     <w:p>

</xml_diff>

<commit_message>
Last changes to theoretical part
</commit_message>
<xml_diff>
--- a/Praca_inżynierska.docx
+++ b/Praca_inżynierska.docx
@@ -2019,7 +2019,7 @@
       </w:pPr>
       <w:r>
         <w:rPr/>
-        <w:t>[O zastosowani</w:t>
+        <w:t>2.1.2.2 [O zastosowani</w:t>
       </w:r>
       <w:r>
         <w:rPr>
@@ -2075,108 +2075,55 @@
       </w:r>
       <w:r>
         <w:rPr/>
-        <w:t xml:space="preserve"> powodują zmianę stanu gry </w:t>
-      </w:r>
-      <w:r>
-        <w:rPr>
-          <w:rFonts w:eastAsia="Calibri" w:cs="" w:cstheme="minorBidi" w:eastAsiaTheme="minorHAnsi"/>
-          <w:color w:val="auto"/>
-          <w:kern w:val="0"/>
-          <w:sz w:val="28"/>
-          <w:szCs w:val="28"/>
-          <w:lang w:val="pl-PL" w:eastAsia="en-US" w:bidi="ar-SA"/>
-        </w:rPr>
-        <w:t>a każda taka zmiana oznacza nowy problem do rozwiązania.</w:t>
-      </w:r>
-    </w:p>
-    <w:p>
-      <w:pPr>
-        <w:pStyle w:val="Stylakapitu"/>
-        <w:rPr/>
-      </w:pPr>
-      <w:r>
-        <w:rPr>
-          <w:rFonts w:eastAsia="Calibri" w:cs="" w:cstheme="minorBidi" w:eastAsiaTheme="minorHAnsi"/>
-          <w:color w:val="auto"/>
-          <w:kern w:val="0"/>
-          <w:sz w:val="28"/>
-          <w:szCs w:val="28"/>
-          <w:lang w:val="pl-PL" w:eastAsia="en-US" w:bidi="ar-SA"/>
-        </w:rPr>
-        <w:t>[Problem 2.: nieznany cel i brak ściśle zdefiniowanej metody oceny]</w:t>
-      </w:r>
-    </w:p>
-    <w:p>
-      <w:pPr>
-        <w:pStyle w:val="Stylakapitu"/>
-        <w:rPr/>
-      </w:pPr>
-      <w:r>
-        <w:rPr>
-          <w:rFonts w:eastAsia="Calibri" w:cs="" w:cstheme="minorBidi" w:eastAsiaTheme="minorHAnsi"/>
-          <w:color w:val="auto"/>
-          <w:kern w:val="0"/>
-          <w:sz w:val="28"/>
-          <w:szCs w:val="28"/>
-          <w:lang w:val="pl-PL" w:eastAsia="en-US" w:bidi="ar-SA"/>
-        </w:rPr>
-        <w:t>W rezultacie zmianie ulega także [ocena osobników?] - osobnik początkowo reprezentujący wartościowe(?) rozwiązanie w nowych warunkach może [stracić na wartości / być daleki od najlepszego rozwiązania]. To sprawia, że ścisłe powiązanie osobnika z wartością [nie jest odpowiednie w tym przypadku] – potrzebna jest metoda oceny uwzględniająca [dodatkową zmienność]</w:t>
-      </w:r>
-    </w:p>
-    <w:p>
-      <w:pPr>
-        <w:pStyle w:val="Stylakapitu"/>
-        <w:rPr/>
-      </w:pPr>
-      <w:r>
-        <w:rPr>
-          <w:rFonts w:eastAsia="Calibri" w:cs="" w:cstheme="minorBidi" w:eastAsiaTheme="minorHAnsi"/>
-          <w:color w:val="auto"/>
-          <w:kern w:val="0"/>
-          <w:sz w:val="28"/>
-          <w:szCs w:val="28"/>
-          <w:lang w:val="pl-PL" w:eastAsia="en-US" w:bidi="ar-SA"/>
-        </w:rPr>
-        <w:t>Być może metoda oceny mogłaby być ściśle powiązana lub wynikać z działań gracza.</w:t>
-      </w:r>
-    </w:p>
-    <w:p>
-      <w:pPr>
-        <w:pStyle w:val="Stylakapitu"/>
-        <w:rPr/>
-      </w:pPr>
-      <w:r>
-        <w:rPr>
-          <w:rFonts w:eastAsia="Calibri" w:cs="" w:cstheme="minorBidi" w:eastAsiaTheme="minorHAnsi"/>
-          <w:color w:val="auto"/>
-          <w:kern w:val="0"/>
-          <w:sz w:val="28"/>
-          <w:szCs w:val="28"/>
-          <w:lang w:val="pl-PL" w:eastAsia="en-US" w:bidi="ar-SA"/>
-        </w:rPr>
-        <w:t>[działania gracza ważniejsze od genó</w:t>
-      </w:r>
-      <w:r>
-        <w:rPr>
-          <w:rFonts w:eastAsia="Calibri" w:cs="" w:cstheme="minorBidi" w:eastAsiaTheme="minorHAnsi"/>
-          <w:color w:val="auto"/>
-          <w:kern w:val="0"/>
-          <w:sz w:val="28"/>
-          <w:szCs w:val="28"/>
-          <w:lang w:val="pl-PL" w:eastAsia="en-US" w:bidi="ar-SA"/>
-        </w:rPr>
-        <w:t>w</w:t>
-      </w:r>
-      <w:r>
-        <w:rPr>
-          <w:rFonts w:eastAsia="Calibri" w:cs="" w:cstheme="minorBidi" w:eastAsiaTheme="minorHAnsi"/>
-          <w:color w:val="auto"/>
-          <w:kern w:val="0"/>
-          <w:sz w:val="28"/>
-          <w:szCs w:val="28"/>
-          <w:lang w:val="pl-PL" w:eastAsia="en-US" w:bidi="ar-SA"/>
-        </w:rPr>
-        <w:t xml:space="preserve"> dla oceny jakości osobników]</w:t>
+        <w:t xml:space="preserve"> powodują zmianę stanu gry, </w:t>
+      </w:r>
+      <w:r>
+        <w:rPr>
+          <w:rFonts w:eastAsia="Calibri" w:cs="" w:cstheme="minorBidi" w:eastAsiaTheme="minorHAnsi"/>
+          <w:color w:val="auto"/>
+          <w:kern w:val="0"/>
+          <w:sz w:val="28"/>
+          <w:szCs w:val="28"/>
+          <w:lang w:val="pl-PL" w:eastAsia="en-US" w:bidi="ar-SA"/>
+        </w:rPr>
+        <w:t>z punktu widzenia algorytmu</w:t>
+      </w:r>
+      <w:r>
+        <w:rPr/>
+        <w:t xml:space="preserve"> tworząc</w:t>
+      </w:r>
+      <w:r>
+        <w:rPr>
+          <w:rFonts w:eastAsia="Calibri" w:cs="" w:cstheme="minorBidi" w:eastAsiaTheme="minorHAnsi"/>
+          <w:color w:val="auto"/>
+          <w:kern w:val="0"/>
+          <w:sz w:val="28"/>
+          <w:szCs w:val="28"/>
+          <w:lang w:val="pl-PL" w:eastAsia="en-US" w:bidi="ar-SA"/>
+        </w:rPr>
+        <w:t xml:space="preserve"> nowy problem do rozwiązania. Odbija się to przede wszystkim na ocenie populacji, gdyż wartości zwracane przez dotychczasową funkcję celu mogą okazać się błędne w nowych okolicznościach. [można? Temu przeciwdziałać…], jednak utrata jednoznaczności przyporządkowania wartości do danego osobnika wydaje się być nieuchronna. Nie jest przy tym pewne, czy  w takich warunkach wartości genów mają bezpośrednie przełożenie na  jakość reprezentowanego rozwiązania. Być może należy przyjąć metodę oceny opartą na [zewnętrznych czynnikach? </w:t>
+      </w:r>
+      <w:r>
+        <w:rPr>
+          <w:rFonts w:eastAsia="Calibri" w:cs="" w:cstheme="minorBidi" w:eastAsiaTheme="minorHAnsi"/>
+          <w:color w:val="auto"/>
+          <w:kern w:val="0"/>
+          <w:sz w:val="28"/>
+          <w:szCs w:val="28"/>
+          <w:lang w:val="pl-PL" w:eastAsia="en-US" w:bidi="ar-SA"/>
+        </w:rPr>
+        <w:t>Niezależną od genów?</w:t>
+      </w:r>
+      <w:r>
+        <w:rPr>
+          <w:rFonts w:eastAsia="Calibri" w:cs="" w:cstheme="minorBidi" w:eastAsiaTheme="minorHAnsi"/>
+          <w:color w:val="auto"/>
+          <w:kern w:val="0"/>
+          <w:sz w:val="28"/>
+          <w:szCs w:val="28"/>
+          <w:lang w:val="pl-PL" w:eastAsia="en-US" w:bidi="ar-SA"/>
+        </w:rPr>
+        <w:t>]</w:t>
       </w:r>
     </w:p>
     <w:p>

</xml_diff>

<commit_message>
Almost done with 2. chapter
</commit_message>
<xml_diff>
--- a/Praca_inżynierska.docx
+++ b/Praca_inżynierska.docx
@@ -2101,65 +2101,349 @@
           <w:szCs w:val="28"/>
           <w:lang w:val="pl-PL" w:eastAsia="en-US" w:bidi="ar-SA"/>
         </w:rPr>
-        <w:t xml:space="preserve"> nowy problem do rozwiązania. Odbija się to przede wszystkim na ocenie populacji, gdyż wartości zwracane przez dotychczasową funkcję celu mogą okazać się błędne w nowych okolicznościach. [można? Temu przeciwdziałać…], jednak utrata jednoznaczności przyporządkowania wartości do danego osobnika wydaje się być nieuchronna. Nie jest przy tym pewne, czy  w takich warunkach wartości genów mają bezpośrednie przełożenie na  jakość reprezentowanego rozwiązania. Być może należy przyjąć metodę oceny opartą na [zewnętrznych czynnikach? </w:t>
-      </w:r>
-      <w:r>
-        <w:rPr>
-          <w:rFonts w:eastAsia="Calibri" w:cs="" w:cstheme="minorBidi" w:eastAsiaTheme="minorHAnsi"/>
-          <w:color w:val="auto"/>
-          <w:kern w:val="0"/>
-          <w:sz w:val="28"/>
-          <w:szCs w:val="28"/>
-          <w:lang w:val="pl-PL" w:eastAsia="en-US" w:bidi="ar-SA"/>
-        </w:rPr>
-        <w:t>Niezależną od genów?</w:t>
-      </w:r>
-      <w:r>
-        <w:rPr>
-          <w:rFonts w:eastAsia="Calibri" w:cs="" w:cstheme="minorBidi" w:eastAsiaTheme="minorHAnsi"/>
-          <w:color w:val="auto"/>
-          <w:kern w:val="0"/>
-          <w:sz w:val="28"/>
-          <w:szCs w:val="28"/>
-          <w:lang w:val="pl-PL" w:eastAsia="en-US" w:bidi="ar-SA"/>
-        </w:rPr>
-        <w:t>]</w:t>
-      </w:r>
-    </w:p>
-    <w:p>
-      <w:pPr>
-        <w:pStyle w:val="Stylakapitu"/>
-        <w:rPr/>
-      </w:pPr>
-      <w:r>
-        <w:rPr>
-          <w:rFonts w:eastAsia="Calibri" w:cs="" w:cstheme="minorBidi" w:eastAsiaTheme="minorHAnsi"/>
-          <w:color w:val="auto"/>
-          <w:kern w:val="0"/>
-          <w:sz w:val="28"/>
-          <w:szCs w:val="28"/>
-          <w:lang w:val="pl-PL" w:eastAsia="en-US" w:bidi="ar-SA"/>
-        </w:rPr>
-        <w:t>[Problem 3.: Czas wykonania jednego cyklu pracy AG] Powiązanie oceny osobników z działaniami gracza wydłuży czas potrzebny do ukończenia selekcji. Ocena polegająca na obliczeniu wartości funkcji matematycznej przyjmującej geny jako argumenty jest szybsza.</w:t>
-      </w:r>
-    </w:p>
-    <w:p>
-      <w:pPr>
-        <w:pStyle w:val="Stylakapitu"/>
-        <w:rPr/>
-      </w:pPr>
-      <w:r>
-        <w:rPr/>
-      </w:r>
-    </w:p>
-    <w:p>
-      <w:pPr>
-        <w:pStyle w:val="Stylakapitu"/>
-        <w:rPr/>
-      </w:pPr>
-      <w:r>
-        <w:rPr/>
-        <w:t>[Rozwiązanie] Opisanych wyżej problemów można uniknąć, sto</w:t>
+        <w:t xml:space="preserve"> nowy problem do rozwiązania.</w:t>
+      </w:r>
+    </w:p>
+    <w:p>
+      <w:pPr>
+        <w:pStyle w:val="Stylakapitu"/>
+        <w:rPr/>
+      </w:pPr>
+      <w:r>
+        <w:rPr>
+          <w:rFonts w:eastAsia="Calibri" w:cs="" w:cstheme="minorBidi" w:eastAsiaTheme="minorHAnsi"/>
+          <w:color w:val="auto"/>
+          <w:kern w:val="0"/>
+          <w:sz w:val="28"/>
+          <w:szCs w:val="28"/>
+          <w:lang w:val="pl-PL" w:eastAsia="en-US" w:bidi="ar-SA"/>
+        </w:rPr>
+        <w:tab/>
+        <w:t xml:space="preserve">Odbija się to przede wszystkim na ocenie populacji, gdyż wartości zwracane przez dotychczasową funkcję celu mogą okazać się błędne w nowych okolicznościach. </w:t>
+      </w:r>
+      <w:r>
+        <w:rPr>
+          <w:rFonts w:eastAsia="Calibri" w:cs="" w:cstheme="minorBidi" w:eastAsiaTheme="minorHAnsi"/>
+          <w:color w:val="auto"/>
+          <w:kern w:val="0"/>
+          <w:sz w:val="28"/>
+          <w:szCs w:val="28"/>
+          <w:lang w:val="pl-PL" w:eastAsia="en-US" w:bidi="ar-SA"/>
+        </w:rPr>
+        <w:t>U</w:t>
+      </w:r>
+      <w:r>
+        <w:rPr>
+          <w:rFonts w:eastAsia="Calibri" w:cs="" w:cstheme="minorBidi" w:eastAsiaTheme="minorHAnsi"/>
+          <w:color w:val="auto"/>
+          <w:kern w:val="0"/>
+          <w:sz w:val="28"/>
+          <w:szCs w:val="28"/>
+          <w:lang w:val="pl-PL" w:eastAsia="en-US" w:bidi="ar-SA"/>
+        </w:rPr>
+        <w:t xml:space="preserve">trata jednoznaczności przyporządkowania wartości do danego osobnika wydaje się być nieuchronna. Nie jest przy tym pewne, czy w takich warunkach wartości genów mają bezpośrednie przełożenie na jakość reprezentowanego rozwiązania. </w:t>
+      </w:r>
+      <w:r>
+        <w:rPr>
+          <w:rFonts w:eastAsia="Calibri" w:cs="" w:cstheme="minorBidi" w:eastAsiaTheme="minorHAnsi"/>
+          <w:color w:val="auto"/>
+          <w:kern w:val="0"/>
+          <w:sz w:val="28"/>
+          <w:szCs w:val="28"/>
+          <w:lang w:val="pl-PL" w:eastAsia="en-US" w:bidi="ar-SA"/>
+        </w:rPr>
+        <w:t>Być może należy z</w:t>
+      </w:r>
+      <w:r>
+        <w:rPr>
+          <w:rFonts w:eastAsia="Calibri" w:cs="" w:cstheme="minorBidi" w:eastAsiaTheme="minorHAnsi"/>
+          <w:color w:val="auto"/>
+          <w:kern w:val="0"/>
+          <w:sz w:val="28"/>
+          <w:szCs w:val="28"/>
+          <w:lang w:val="pl-PL" w:eastAsia="en-US" w:bidi="ar-SA"/>
+        </w:rPr>
+        <w:t>identyfik</w:t>
+      </w:r>
+      <w:r>
+        <w:rPr>
+          <w:rFonts w:eastAsia="Calibri" w:cs="" w:cstheme="minorBidi" w:eastAsiaTheme="minorHAnsi"/>
+          <w:color w:val="auto"/>
+          <w:kern w:val="0"/>
+          <w:sz w:val="28"/>
+          <w:szCs w:val="28"/>
+          <w:lang w:val="pl-PL" w:eastAsia="en-US" w:bidi="ar-SA"/>
+        </w:rPr>
+        <w:t>ować</w:t>
+      </w:r>
+      <w:r>
+        <w:rPr>
+          <w:rFonts w:eastAsia="Calibri" w:cs="" w:cstheme="minorBidi" w:eastAsiaTheme="minorHAnsi"/>
+          <w:color w:val="auto"/>
+          <w:kern w:val="0"/>
+          <w:sz w:val="28"/>
+          <w:szCs w:val="28"/>
+          <w:lang w:val="pl-PL" w:eastAsia="en-US" w:bidi="ar-SA"/>
+        </w:rPr>
+        <w:t xml:space="preserve"> </w:t>
+      </w:r>
+      <w:r>
+        <w:rPr>
+          <w:rFonts w:eastAsia="Calibri" w:cs="" w:cstheme="minorBidi" w:eastAsiaTheme="minorHAnsi"/>
+          <w:color w:val="auto"/>
+          <w:kern w:val="0"/>
+          <w:sz w:val="28"/>
+          <w:szCs w:val="28"/>
+          <w:lang w:val="pl-PL" w:eastAsia="en-US" w:bidi="ar-SA"/>
+        </w:rPr>
+        <w:t>zewnętrzn</w:t>
+      </w:r>
+      <w:r>
+        <w:rPr>
+          <w:rFonts w:eastAsia="Calibri" w:cs="" w:cstheme="minorBidi" w:eastAsiaTheme="minorHAnsi"/>
+          <w:color w:val="auto"/>
+          <w:kern w:val="0"/>
+          <w:sz w:val="28"/>
+          <w:szCs w:val="28"/>
+          <w:lang w:val="pl-PL" w:eastAsia="en-US" w:bidi="ar-SA"/>
+        </w:rPr>
+        <w:t>e</w:t>
+      </w:r>
+      <w:r>
+        <w:rPr>
+          <w:rFonts w:eastAsia="Calibri" w:cs="" w:cstheme="minorBidi" w:eastAsiaTheme="minorHAnsi"/>
+          <w:color w:val="auto"/>
+          <w:kern w:val="0"/>
+          <w:sz w:val="28"/>
+          <w:szCs w:val="28"/>
+          <w:lang w:val="pl-PL" w:eastAsia="en-US" w:bidi="ar-SA"/>
+        </w:rPr>
+        <w:t xml:space="preserve"> czynnik</w:t>
+      </w:r>
+      <w:r>
+        <w:rPr>
+          <w:rFonts w:eastAsia="Calibri" w:cs="" w:cstheme="minorBidi" w:eastAsiaTheme="minorHAnsi"/>
+          <w:color w:val="auto"/>
+          <w:kern w:val="0"/>
+          <w:sz w:val="28"/>
+          <w:szCs w:val="28"/>
+          <w:lang w:val="pl-PL" w:eastAsia="en-US" w:bidi="ar-SA"/>
+        </w:rPr>
+        <w:t>i</w:t>
+      </w:r>
+      <w:r>
+        <w:rPr>
+          <w:rFonts w:eastAsia="Calibri" w:cs="" w:cstheme="minorBidi" w:eastAsiaTheme="minorHAnsi"/>
+          <w:color w:val="auto"/>
+          <w:kern w:val="0"/>
+          <w:sz w:val="28"/>
+          <w:szCs w:val="28"/>
+          <w:lang w:val="pl-PL" w:eastAsia="en-US" w:bidi="ar-SA"/>
+        </w:rPr>
+        <w:t xml:space="preserve"> </w:t>
+      </w:r>
+      <w:r>
+        <w:rPr>
+          <w:rFonts w:eastAsia="Calibri" w:cs="" w:cstheme="minorBidi" w:eastAsiaTheme="minorHAnsi"/>
+          <w:color w:val="auto"/>
+          <w:kern w:val="0"/>
+          <w:sz w:val="28"/>
+          <w:szCs w:val="28"/>
+          <w:lang w:val="pl-PL" w:eastAsia="en-US" w:bidi="ar-SA"/>
+        </w:rPr>
+        <w:t>wpływając</w:t>
+      </w:r>
+      <w:r>
+        <w:rPr>
+          <w:rFonts w:eastAsia="Calibri" w:cs="" w:cstheme="minorBidi" w:eastAsiaTheme="minorHAnsi"/>
+          <w:color w:val="auto"/>
+          <w:kern w:val="0"/>
+          <w:sz w:val="28"/>
+          <w:szCs w:val="28"/>
+          <w:lang w:val="pl-PL" w:eastAsia="en-US" w:bidi="ar-SA"/>
+        </w:rPr>
+        <w:t>e</w:t>
+      </w:r>
+      <w:r>
+        <w:rPr>
+          <w:rFonts w:eastAsia="Calibri" w:cs="" w:cstheme="minorBidi" w:eastAsiaTheme="minorHAnsi"/>
+          <w:color w:val="auto"/>
+          <w:kern w:val="0"/>
+          <w:sz w:val="28"/>
+          <w:szCs w:val="28"/>
+          <w:lang w:val="pl-PL" w:eastAsia="en-US" w:bidi="ar-SA"/>
+        </w:rPr>
+        <w:t xml:space="preserve"> na „sprawność” osobników</w:t>
+      </w:r>
+      <w:r>
+        <w:rPr>
+          <w:rFonts w:eastAsia="Calibri" w:cs="" w:cstheme="minorBidi" w:eastAsiaTheme="minorHAnsi"/>
+          <w:color w:val="auto"/>
+          <w:kern w:val="0"/>
+          <w:sz w:val="28"/>
+          <w:szCs w:val="28"/>
+          <w:lang w:val="pl-PL" w:eastAsia="en-US" w:bidi="ar-SA"/>
+        </w:rPr>
+        <w:t xml:space="preserve"> i op</w:t>
+      </w:r>
+      <w:r>
+        <w:rPr>
+          <w:rFonts w:eastAsia="Calibri" w:cs="" w:cstheme="minorBidi" w:eastAsiaTheme="minorHAnsi"/>
+          <w:color w:val="auto"/>
+          <w:kern w:val="0"/>
+          <w:sz w:val="28"/>
+          <w:szCs w:val="28"/>
+          <w:lang w:val="pl-PL" w:eastAsia="en-US" w:bidi="ar-SA"/>
+        </w:rPr>
+        <w:t>rzeć</w:t>
+      </w:r>
+      <w:r>
+        <w:rPr>
+          <w:rFonts w:eastAsia="Calibri" w:cs="" w:cstheme="minorBidi" w:eastAsiaTheme="minorHAnsi"/>
+          <w:color w:val="auto"/>
+          <w:kern w:val="0"/>
+          <w:sz w:val="28"/>
+          <w:szCs w:val="28"/>
+          <w:lang w:val="pl-PL" w:eastAsia="en-US" w:bidi="ar-SA"/>
+        </w:rPr>
+        <w:t xml:space="preserve"> now</w:t>
+      </w:r>
+      <w:r>
+        <w:rPr>
+          <w:rFonts w:eastAsia="Calibri" w:cs="" w:cstheme="minorBidi" w:eastAsiaTheme="minorHAnsi"/>
+          <w:color w:val="auto"/>
+          <w:kern w:val="0"/>
+          <w:sz w:val="28"/>
+          <w:szCs w:val="28"/>
+          <w:lang w:val="pl-PL" w:eastAsia="en-US" w:bidi="ar-SA"/>
+        </w:rPr>
+        <w:t>ą</w:t>
+      </w:r>
+      <w:r>
+        <w:rPr>
+          <w:rFonts w:eastAsia="Calibri" w:cs="" w:cstheme="minorBidi" w:eastAsiaTheme="minorHAnsi"/>
+          <w:color w:val="auto"/>
+          <w:kern w:val="0"/>
+          <w:sz w:val="28"/>
+          <w:szCs w:val="28"/>
+          <w:lang w:val="pl-PL" w:eastAsia="en-US" w:bidi="ar-SA"/>
+        </w:rPr>
+        <w:t xml:space="preserve"> metod</w:t>
+      </w:r>
+      <w:r>
+        <w:rPr>
+          <w:rFonts w:eastAsia="Calibri" w:cs="" w:cstheme="minorBidi" w:eastAsiaTheme="minorHAnsi"/>
+          <w:color w:val="auto"/>
+          <w:kern w:val="0"/>
+          <w:sz w:val="28"/>
+          <w:szCs w:val="28"/>
+          <w:lang w:val="pl-PL" w:eastAsia="en-US" w:bidi="ar-SA"/>
+        </w:rPr>
+        <w:t>ę</w:t>
+      </w:r>
+      <w:r>
+        <w:rPr>
+          <w:rFonts w:eastAsia="Calibri" w:cs="" w:cstheme="minorBidi" w:eastAsiaTheme="minorHAnsi"/>
+          <w:color w:val="auto"/>
+          <w:kern w:val="0"/>
+          <w:sz w:val="28"/>
+          <w:szCs w:val="28"/>
+          <w:lang w:val="pl-PL" w:eastAsia="en-US" w:bidi="ar-SA"/>
+        </w:rPr>
+        <w:t xml:space="preserve"> ewaluacji wł</w:t>
+      </w:r>
+      <w:r>
+        <w:rPr>
+          <w:rFonts w:eastAsia="Calibri" w:cs="" w:cstheme="minorBidi" w:eastAsiaTheme="minorHAnsi"/>
+          <w:color w:val="auto"/>
+          <w:kern w:val="0"/>
+          <w:sz w:val="28"/>
+          <w:szCs w:val="28"/>
+          <w:lang w:val="pl-PL" w:eastAsia="en-US" w:bidi="ar-SA"/>
+        </w:rPr>
+        <w:t>a</w:t>
+      </w:r>
+      <w:r>
+        <w:rPr>
+          <w:rFonts w:eastAsia="Calibri" w:cs="" w:cstheme="minorBidi" w:eastAsiaTheme="minorHAnsi"/>
+          <w:color w:val="auto"/>
+          <w:kern w:val="0"/>
+          <w:sz w:val="28"/>
+          <w:szCs w:val="28"/>
+          <w:lang w:val="pl-PL" w:eastAsia="en-US" w:bidi="ar-SA"/>
+        </w:rPr>
+        <w:t>śnie na nich.</w:t>
+      </w:r>
+    </w:p>
+    <w:p>
+      <w:pPr>
+        <w:pStyle w:val="Stylakapitu"/>
+        <w:rPr/>
+      </w:pPr>
+      <w:r>
+        <w:rPr>
+          <w:rFonts w:eastAsia="Calibri" w:cs="" w:cstheme="minorBidi" w:eastAsiaTheme="minorHAnsi"/>
+          <w:color w:val="auto"/>
+          <w:kern w:val="0"/>
+          <w:sz w:val="28"/>
+          <w:szCs w:val="28"/>
+          <w:lang w:val="pl-PL" w:eastAsia="en-US" w:bidi="ar-SA"/>
+        </w:rPr>
+        <w:tab/>
+      </w:r>
+      <w:r>
+        <w:rPr>
+          <w:rFonts w:eastAsia="Calibri" w:cs="" w:cstheme="minorBidi" w:eastAsiaTheme="minorHAnsi"/>
+          <w:color w:val="auto"/>
+          <w:kern w:val="0"/>
+          <w:sz w:val="28"/>
+          <w:szCs w:val="28"/>
+          <w:lang w:val="pl-PL" w:eastAsia="en-US" w:bidi="ar-SA"/>
+        </w:rPr>
+        <w:t xml:space="preserve">Niestety takie </w:t>
+      </w:r>
+      <w:r>
+        <w:rPr>
+          <w:rFonts w:eastAsia="Calibri" w:cs="" w:cstheme="minorBidi" w:eastAsiaTheme="minorHAnsi"/>
+          <w:color w:val="auto"/>
+          <w:kern w:val="0"/>
+          <w:sz w:val="28"/>
+          <w:szCs w:val="28"/>
+          <w:lang w:val="pl-PL" w:eastAsia="en-US" w:bidi="ar-SA"/>
+        </w:rPr>
+        <w:t xml:space="preserve">podejście wiąże się z ryzykiem wydłużenia czasu potrzebnego na wykonanie jednego cyklu pracy algorytmu genetycznego. Jeśli osobniki miałyby być powiązane z obiektami w grze, a ocena miała wynikać z jakości ich interakcji z innymi elementami gry </w:t>
+      </w:r>
+      <w:r>
+        <w:rPr>
+          <w:rFonts w:eastAsia="Calibri" w:cs="" w:cstheme="minorBidi" w:eastAsiaTheme="minorHAnsi"/>
+          <w:color w:val="auto"/>
+          <w:kern w:val="0"/>
+          <w:sz w:val="28"/>
+          <w:szCs w:val="28"/>
+          <w:lang w:val="pl-PL" w:eastAsia="en-US" w:bidi="ar-SA"/>
+        </w:rPr>
+        <w:t>(w tym z graczem), to selekcja potrwałaby zdecydowanie dłużej niż gdyby została przeprowadzona przy użyciu  funkcji matematycznej przyjmującej geny jako argumenty.</w:t>
+      </w:r>
+    </w:p>
+    <w:p>
+      <w:pPr>
+        <w:pStyle w:val="Stylakapitu"/>
+        <w:rPr/>
+      </w:pPr>
+      <w:r>
+        <w:rPr>
+          <w:rFonts w:eastAsia="Calibri" w:cs="" w:cstheme="minorBidi" w:eastAsiaTheme="minorHAnsi"/>
+          <w:color w:val="auto"/>
+          <w:kern w:val="0"/>
+          <w:sz w:val="28"/>
+          <w:szCs w:val="28"/>
+          <w:lang w:val="pl-PL" w:eastAsia="en-US" w:bidi="ar-SA"/>
+        </w:rPr>
+        <w:tab/>
+      </w:r>
+      <w:r>
+        <w:rPr/>
+        <w:t>Opisanych wyżej problemów można uniknąć, sto</w:t>
       </w:r>
       <w:r>
         <w:rPr>
@@ -2189,48 +2473,89 @@
       </w:r>
       <w:r>
         <w:rPr/>
-        <w:t>c AG do zadań niezależnych od działań gracza i innych źródeł zmienności [zadania te dotyczą raczej tworzenia gry lub jej elementów, a nie samej rozgrywki]</w:t>
-      </w:r>
-    </w:p>
-    <w:p>
-      <w:pPr>
-        <w:pStyle w:val="Stylakapitu"/>
-        <w:rPr/>
-      </w:pPr>
-      <w:r>
-        <w:rPr/>
-        <w:t>[To nie rozwiązanie tylko unik]</w:t>
-      </w:r>
-    </w:p>
-    <w:p>
-      <w:pPr>
-        <w:pStyle w:val="Stylakapitu"/>
-        <w:rPr/>
-      </w:pPr>
-      <w:r>
-        <w:rPr/>
-        <w:t xml:space="preserve">Właściwe rozwiązanie tego problemu </w:t>
-      </w:r>
-      <w:r>
-        <w:rPr>
-          <w:rFonts w:eastAsia="Calibri" w:cs="" w:cstheme="minorBidi" w:eastAsiaTheme="minorHAnsi"/>
-          <w:color w:val="auto"/>
-          <w:kern w:val="0"/>
-          <w:sz w:val="28"/>
-          <w:szCs w:val="28"/>
-          <w:lang w:val="pl-PL" w:eastAsia="en-US" w:bidi="ar-SA"/>
-        </w:rPr>
-        <w:t>wymagałoby znalezienia metody oceny [uwzględniającej dodatkową zmienność].</w:t>
-      </w:r>
-    </w:p>
-    <w:p>
-      <w:pPr>
-        <w:pStyle w:val="Stylakapitu"/>
-        <w:rPr/>
-      </w:pPr>
-      <w:r>
-        <w:rPr/>
-        <w:t xml:space="preserve">Możliwe jest jednak, </w:t>
+        <w:t xml:space="preserve">c </w:t>
+      </w:r>
+      <w:r>
+        <w:rPr>
+          <w:rFonts w:eastAsia="Calibri" w:cs="" w:cstheme="minorBidi" w:eastAsiaTheme="minorHAnsi"/>
+          <w:color w:val="auto"/>
+          <w:kern w:val="0"/>
+          <w:sz w:val="28"/>
+          <w:szCs w:val="28"/>
+          <w:lang w:val="pl-PL" w:eastAsia="en-US" w:bidi="ar-SA"/>
+        </w:rPr>
+        <w:t>algorytmy genetyczne</w:t>
+      </w:r>
+      <w:r>
+        <w:rPr/>
+        <w:t xml:space="preserve"> do zadań niezależnych od działań gracza i innych źródeł zmienności, </w:t>
+      </w:r>
+      <w:r>
+        <w:rPr/>
+        <w:t>a nawet nie związan</w:t>
+      </w:r>
+      <w:r>
+        <w:rPr>
+          <w:rFonts w:eastAsia="Calibri" w:cs="" w:cstheme="minorBidi" w:eastAsiaTheme="minorHAnsi"/>
+          <w:color w:val="auto"/>
+          <w:kern w:val="0"/>
+          <w:sz w:val="28"/>
+          <w:szCs w:val="28"/>
+          <w:lang w:val="pl-PL" w:eastAsia="en-US" w:bidi="ar-SA"/>
+        </w:rPr>
+        <w:t>ych</w:t>
+      </w:r>
+      <w:r>
+        <w:rPr/>
+        <w:t xml:space="preserve"> sam</w:t>
+      </w:r>
+      <w:r>
+        <w:rPr>
+          <w:rFonts w:eastAsia="Calibri" w:cs="" w:cstheme="minorBidi" w:eastAsiaTheme="minorHAnsi"/>
+          <w:color w:val="auto"/>
+          <w:kern w:val="0"/>
+          <w:sz w:val="28"/>
+          <w:szCs w:val="28"/>
+          <w:lang w:val="pl-PL" w:eastAsia="en-US" w:bidi="ar-SA"/>
+        </w:rPr>
+        <w:t>ą</w:t>
+      </w:r>
+      <w:r>
+        <w:rPr/>
+        <w:t xml:space="preserve"> rozgrywk</w:t>
+      </w:r>
+      <w:r>
+        <w:rPr>
+          <w:rFonts w:eastAsia="Calibri" w:cs="" w:cstheme="minorBidi" w:eastAsiaTheme="minorHAnsi"/>
+          <w:color w:val="auto"/>
+          <w:kern w:val="0"/>
+          <w:sz w:val="28"/>
+          <w:szCs w:val="28"/>
+          <w:lang w:val="pl-PL" w:eastAsia="en-US" w:bidi="ar-SA"/>
+        </w:rPr>
+        <w:t>ą, lecz z tworzeniem gry lub jej elementów. Zagadnienia te nie wchodzą jednak w zakres niniejszej pracy, a samo rozwiązanie jest jedynie unikiem.</w:t>
+      </w:r>
+    </w:p>
+    <w:p>
+      <w:pPr>
+        <w:pStyle w:val="Stylakapitu"/>
+        <w:rPr/>
+      </w:pPr>
+      <w:r>
+        <w:rPr>
+          <w:rFonts w:eastAsia="Calibri" w:cs="" w:cstheme="minorBidi" w:eastAsiaTheme="minorHAnsi"/>
+          <w:color w:val="auto"/>
+          <w:kern w:val="0"/>
+          <w:sz w:val="28"/>
+          <w:szCs w:val="28"/>
+          <w:lang w:val="pl-PL" w:eastAsia="en-US" w:bidi="ar-SA"/>
+        </w:rPr>
+        <w:tab/>
+        <w:t>Istnieje natomiast prawdopodobieństwo</w:t>
+      </w:r>
+      <w:r>
+        <w:rPr/>
+        <w:t xml:space="preserve">, </w:t>
       </w:r>
       <w:r>
         <w:rPr>
@@ -2245,7 +2570,77 @@
       </w:r>
       <w:r>
         <w:rPr/>
-        <w:t>e mechanizmy AG dadzą zadowalające wyniki nawet w tak niesprzyjających warunkach.</w:t>
+        <w:t xml:space="preserve">e mechanizm </w:t>
+      </w:r>
+      <w:r>
+        <w:rPr>
+          <w:rFonts w:eastAsia="Calibri" w:cs="" w:cstheme="minorBidi" w:eastAsiaTheme="minorHAnsi"/>
+          <w:color w:val="auto"/>
+          <w:kern w:val="0"/>
+          <w:sz w:val="28"/>
+          <w:szCs w:val="28"/>
+          <w:lang w:val="pl-PL" w:eastAsia="en-US" w:bidi="ar-SA"/>
+        </w:rPr>
+        <w:t>algorytmów genetycznych</w:t>
+      </w:r>
+      <w:r>
+        <w:rPr/>
+        <w:t xml:space="preserve"> da zadowalające wyniki nawet w tak niesprzyjających warunkach.</w:t>
+      </w:r>
+    </w:p>
+    <w:p>
+      <w:pPr>
+        <w:pStyle w:val="Stylakapitu"/>
+        <w:rPr/>
+      </w:pPr>
+      <w:r>
+        <w:rPr/>
+      </w:r>
+    </w:p>
+    <w:p>
+      <w:pPr>
+        <w:pStyle w:val="Stylakapitu"/>
+        <w:rPr/>
+      </w:pPr>
+      <w:r>
+        <w:rPr>
+          <w:rFonts w:eastAsia="Calibri" w:cs="" w:cstheme="minorBidi" w:eastAsiaTheme="minorHAnsi"/>
+          <w:color w:val="auto"/>
+          <w:kern w:val="0"/>
+          <w:sz w:val="28"/>
+          <w:szCs w:val="28"/>
+          <w:lang w:val="pl-PL" w:eastAsia="en-US" w:bidi="ar-SA"/>
+        </w:rPr>
+        <w:t>[Uzasadnienie tematu]</w:t>
+      </w:r>
+    </w:p>
+    <w:p>
+      <w:pPr>
+        <w:pStyle w:val="Stylakapitu"/>
+        <w:rPr/>
+      </w:pPr>
+      <w:r>
+        <w:rPr/>
+        <w:t>[Wykorzystane technologie]</w:t>
+      </w:r>
+    </w:p>
+    <w:p>
+      <w:pPr>
+        <w:pStyle w:val="Stylakapitu"/>
+        <w:rPr/>
+      </w:pPr>
+      <w:r>
+        <w:rPr/>
+      </w:r>
+    </w:p>
+    <w:p>
+      <w:pPr>
+        <w:pStyle w:val="Stylakapitu"/>
+        <w:rPr/>
+      </w:pPr>
+      <w:r>
+        <w:rPr/>
+        <w:t>3. OPIS APLIKACJI</w:t>
       </w:r>
     </w:p>
     <w:p>
@@ -2256,52 +2651,6 @@
       <w:r>
         <w:rPr/>
         <w:t>[Terminologia związana z grami i związek z pojęciami dotyczącymi algorytmów genetycznych]</w:t>
-      </w:r>
-    </w:p>
-    <w:p>
-      <w:pPr>
-        <w:pStyle w:val="Stylakapitu"/>
-        <w:rPr/>
-      </w:pPr>
-      <w:r>
-        <w:rPr>
-          <w:rFonts w:eastAsia="Calibri" w:cs="" w:cstheme="minorBidi" w:eastAsiaTheme="minorHAnsi"/>
-          <w:color w:val="auto"/>
-          <w:kern w:val="0"/>
-          <w:sz w:val="28"/>
-          <w:szCs w:val="28"/>
-          <w:lang w:val="pl-PL" w:eastAsia="en-US" w:bidi="ar-SA"/>
-        </w:rPr>
-        <w:t>[Uzasadnienie tematu]</w:t>
-      </w:r>
-    </w:p>
-    <w:p>
-      <w:pPr>
-        <w:pStyle w:val="Stylakapitu"/>
-        <w:rPr/>
-      </w:pPr>
-      <w:r>
-        <w:rPr/>
-        <w:t>[Wykorzystane technologie]</w:t>
-      </w:r>
-    </w:p>
-    <w:p>
-      <w:pPr>
-        <w:pStyle w:val="Stylakapitu"/>
-        <w:rPr/>
-      </w:pPr>
-      <w:r>
-        <w:rPr/>
-      </w:r>
-    </w:p>
-    <w:p>
-      <w:pPr>
-        <w:pStyle w:val="Stylakapitu"/>
-        <w:rPr/>
-      </w:pPr>
-      <w:r>
-        <w:rPr/>
-        <w:t>3. OPIS APLIKACJI</w:t>
       </w:r>
     </w:p>
     <w:sectPr>

</xml_diff>